<commit_message>
Parse down the exports
</commit_message>
<xml_diff>
--- a/vignettes/articles/mod-Word.docx
+++ b/vignettes/articles/mod-Word.docx
@@ -1942,7 +1942,7 @@
         <w:rPr/>
         <w:t xml:space="preserve"/>
       </w:r>
-      <w:bookmarkEnd w:id="672e0ed8-96b7-42a9-8401-ac01c015d8f1"/>
+      <w:bookmarkEnd w:id="bac85b44-f387-4db0-9967-79765ff9ea1a"/>
       <w:r>
         <w:rPr>
           <w:rFonts/>
@@ -2035,7 +2035,7 @@
         </w:rPr>
         <w:t xml:space="preserve">Figure </w:t>
       </w:r>
-      <w:bookmarkStart w:id="04724db8-d1db-41f1-9b87-fbc5f24fe13c" w:name="ind_plots"/>
+      <w:bookmarkStart w:id="d1836142-042e-4aff-8752-88eb8873b561" w:name="ind_plots"/>
       <w:r>
         <w:rPr/>
         <w:t xml:space="preserve"/>
@@ -2056,7 +2056,7 @@
         <w:rPr/>
         <w:t xml:space="preserve"/>
       </w:r>
-      <w:bookmarkEnd w:id="04724db8-d1db-41f1-9b87-fbc5f24fe13c"/>
+      <w:bookmarkEnd w:id="d1836142-042e-4aff-8752-88eb8873b561"/>
       <w:r>
         <w:rPr>
           <w:rFonts/>
@@ -2135,7 +2135,7 @@
         </w:rPr>
         <w:t xml:space="preserve">Figure </w:t>
       </w:r>
-      <w:bookmarkStart w:id="bd60ee57-7e89-45d2-8dec-653b3458aa35" w:name="dv_vs_pred_ipred"/>
+      <w:bookmarkStart w:id="73be44d4-df2e-4119-a98c-ecd5b777e932" w:name="dv_vs_pred_ipred"/>
       <w:r>
         <w:rPr/>
         <w:t xml:space="preserve"/>
@@ -2156,7 +2156,7 @@
         <w:rPr/>
         <w:t xml:space="preserve"/>
       </w:r>
-      <w:bookmarkEnd w:id="bd60ee57-7e89-45d2-8dec-653b3458aa35"/>
+      <w:bookmarkEnd w:id="73be44d4-df2e-4119-a98c-ecd5b777e932"/>
       <w:r>
         <w:rPr>
           <w:rFonts/>
@@ -2241,7 +2241,7 @@
         </w:rPr>
         <w:t xml:space="preserve">Figure </w:t>
       </w:r>
-      <w:bookmarkStart w:id="8fac242b-29f2-4274-b463-aa8f3c7c587f" w:name="prm_vs_iteration"/>
+      <w:bookmarkStart w:id="6bfdf011-b7c9-42ae-9d58-2c3447925a53" w:name="prm_vs_iteration"/>
       <w:r>
         <w:rPr/>
         <w:t xml:space="preserve"/>
@@ -2262,7 +2262,7 @@
         <w:rPr/>
         <w:t xml:space="preserve"/>
       </w:r>
-      <w:bookmarkEnd w:id="8fac242b-29f2-4274-b463-aa8f3c7c587f"/>
+      <w:bookmarkEnd w:id="6bfdf011-b7c9-42ae-9d58-2c3447925a53"/>
       <w:r>
         <w:rPr>
           <w:rFonts/>

</xml_diff>